<commit_message>
Added links to items we want to buy in the documents
</commit_message>
<xml_diff>
--- a/Documents/Handleliste.docx
+++ b/Documents/Handleliste.docx
@@ -42,18 +42,33 @@
           <w:ilvl w:val="0"/>
           <w:numId w:val="1"/>
         </w:numPr>
+        <w:rPr>
+          <w:lang w:val="en-US"/>
+        </w:rPr>
       </w:pPr>
       <w:r>
-        <w:t xml:space="preserve">Logic Level </w:t>
+        <w:rPr>
+          <w:lang w:val="en-US"/>
+        </w:rPr>
+        <w:t>Logic Level Shifter, 8 channel</w:t>
       </w:r>
-      <w:proofErr w:type="spellStart"/>
       <w:r>
-        <w:t>Shifter</w:t>
+        <w:rPr>
+          <w:lang w:val="en-US"/>
+        </w:rPr>
+        <w:t xml:space="preserve"> - </w:t>
       </w:r>
-      <w:proofErr w:type="spellEnd"/>
-      <w:r>
-        <w:t>, 8 channel</w:t>
-      </w:r>
+      <w:hyperlink r:id="rId5" w:history="1">
+        <w:r>
+          <w:rPr>
+            <w:rStyle w:val="Hyperkobling"/>
+            <w:lang w:val="en-US"/>
+          </w:rPr>
+          <w:t>https://no.rs-online.com/web/p/processor-microcontroller-development-kits/1346479/</w:t>
+        </w:r>
+      </w:hyperlink>
+      <w:bookmarkStart w:id="0" w:name="_GoBack"/>
+      <w:bookmarkEnd w:id="0"/>
     </w:p>
     <w:p>
       <w:pPr>
@@ -62,14 +77,31 @@
           <w:ilvl w:val="0"/>
           <w:numId w:val="1"/>
         </w:numPr>
-      </w:pPr>
-      <w:proofErr w:type="spellStart"/>
+        <w:rPr>
+          <w:lang w:val="en-US"/>
+        </w:rPr>
+      </w:pPr>
       <w:r>
+        <w:rPr>
+          <w:lang w:val="en-US"/>
+        </w:rPr>
         <w:t>Batteries</w:t>
       </w:r>
-      <w:bookmarkStart w:id="0" w:name="_GoBack"/>
-      <w:bookmarkEnd w:id="0"/>
-      <w:proofErr w:type="spellEnd"/>
+      <w:r>
+        <w:rPr>
+          <w:lang w:val="en-US"/>
+        </w:rPr>
+        <w:t xml:space="preserve"> - </w:t>
+      </w:r>
+      <w:hyperlink r:id="rId6" w:history="1">
+        <w:r>
+          <w:rPr>
+            <w:rStyle w:val="Hyperkobling"/>
+            <w:lang w:val="en-US"/>
+          </w:rPr>
+          <w:t>https://no.rs-online.com/web/p/lithium-rechargeable-batteries/1251266/</w:t>
+        </w:r>
+      </w:hyperlink>
     </w:p>
     <w:sectPr>
       <w:pgSz w:w="11906" w:h="16838"/>
@@ -324,6 +356,7 @@
     <w:lsdException w:name="HTML Sample" w:semiHidden="1" w:unhideWhenUsed="1"/>
     <w:lsdException w:name="HTML Typewriter" w:semiHidden="1" w:unhideWhenUsed="1"/>
     <w:lsdException w:name="HTML Variable" w:semiHidden="1" w:unhideWhenUsed="1"/>
+    <w:lsdException w:name="Normal Table" w:semiHidden="1" w:unhideWhenUsed="1"/>
     <w:lsdException w:name="annotation subject" w:semiHidden="1" w:unhideWhenUsed="1"/>
     <w:lsdException w:name="No List" w:semiHidden="1" w:unhideWhenUsed="1"/>
     <w:lsdException w:name="Outline List 1" w:semiHidden="1" w:unhideWhenUsed="1"/>
@@ -369,9 +402,11 @@
     <w:lsdException w:name="Table Subtle 1" w:semiHidden="1" w:unhideWhenUsed="1"/>
     <w:lsdException w:name="Table Subtle 2" w:semiHidden="1" w:unhideWhenUsed="1"/>
     <w:lsdException w:name="Table Web 1" w:semiHidden="1" w:unhideWhenUsed="1"/>
+    <w:lsdException w:name="Table Web 2" w:semiHidden="1" w:unhideWhenUsed="1"/>
     <w:lsdException w:name="Table Web 3" w:semiHidden="1" w:unhideWhenUsed="1"/>
     <w:lsdException w:name="Balloon Text" w:semiHidden="1" w:unhideWhenUsed="1"/>
     <w:lsdException w:name="Table Grid" w:uiPriority="39"/>
+    <w:lsdException w:name="Table Theme" w:semiHidden="1" w:unhideWhenUsed="1"/>
     <w:lsdException w:name="Placeholder Text" w:semiHidden="1"/>
     <w:lsdException w:name="No Spacing" w:uiPriority="1" w:qFormat="1"/>
     <w:lsdException w:name="Light Shading" w:uiPriority="60"/>
@@ -670,6 +705,18 @@
       <w:contextualSpacing/>
     </w:pPr>
   </w:style>
+  <w:style w:type="character" w:styleId="Hyperkobling">
+    <w:name w:val="Hyperlink"/>
+    <w:basedOn w:val="Standardskriftforavsnitt"/>
+    <w:uiPriority w:val="99"/>
+    <w:semiHidden/>
+    <w:unhideWhenUsed/>
+    <w:rsid w:val="00611BBC"/>
+    <w:rPr>
+      <w:color w:val="0000FF"/>
+      <w:u w:val="single"/>
+    </w:rPr>
+  </w:style>
 </w:styles>
 </file>
 

</xml_diff>

<commit_message>
Added project planner-file, added Arduino-file for Movement.
</commit_message>
<xml_diff>
--- a/Documents/Handleliste.docx
+++ b/Documents/Handleliste.docx
@@ -19,11 +19,6 @@
       </w:r>
     </w:p>
     <w:p>
-      <w:r>
-        <w:t>ASAP:</w:t>
-      </w:r>
-    </w:p>
-    <w:p>
       <w:pPr>
         <w:pStyle w:val="Listeavsnitt"/>
         <w:numPr>
@@ -43,6 +38,9 @@
           <w:numId w:val="1"/>
         </w:numPr>
         <w:rPr>
+          <w:rStyle w:val="Hyperkobling"/>
+          <w:color w:val="auto"/>
+          <w:u w:val="none"/>
           <w:lang w:val="en-US"/>
         </w:rPr>
       </w:pPr>
@@ -64,11 +62,31 @@
             <w:rStyle w:val="Hyperkobling"/>
             <w:lang w:val="en-US"/>
           </w:rPr>
-          <w:t>https://no.rs-online.com/web/p/processor-microcontroller-development-kits/1346479/</w:t>
+          <w:t>https:/</w:t>
+        </w:r>
+        <w:r>
+          <w:rPr>
+            <w:rStyle w:val="Hyperkobling"/>
+            <w:lang w:val="en-US"/>
+          </w:rPr>
+          <w:t>/</w:t>
+        </w:r>
+        <w:r>
+          <w:rPr>
+            <w:rStyle w:val="Hyperkobling"/>
+            <w:lang w:val="en-US"/>
+          </w:rPr>
+          <w:t>no.rs-online.com/web/p/processor-microcontroller-development-kits/1346479/</w:t>
         </w:r>
       </w:hyperlink>
-      <w:bookmarkStart w:id="0" w:name="_GoBack"/>
-      <w:bookmarkEnd w:id="0"/>
+    </w:p>
+    <w:p>
+      <w:pPr>
+        <w:pStyle w:val="Listeavsnitt"/>
+        <w:rPr>
+          <w:lang w:val="en-US"/>
+        </w:rPr>
+      </w:pPr>
     </w:p>
     <w:p>
       <w:pPr>
@@ -78,6 +96,9 @@
           <w:numId w:val="1"/>
         </w:numPr>
         <w:rPr>
+          <w:rStyle w:val="Hyperkobling"/>
+          <w:color w:val="auto"/>
+          <w:u w:val="none"/>
           <w:lang w:val="en-US"/>
         </w:rPr>
       </w:pPr>
@@ -85,7 +106,13 @@
         <w:rPr>
           <w:lang w:val="en-US"/>
         </w:rPr>
-        <w:t>Batteries</w:t>
+        <w:t>6x B</w:t>
+      </w:r>
+      <w:r>
+        <w:rPr>
+          <w:lang w:val="en-US"/>
+        </w:rPr>
+        <w:t>atteries</w:t>
       </w:r>
       <w:r>
         <w:rPr>
@@ -102,6 +129,34 @@
           <w:t>https://no.rs-online.com/web/p/lithium-rechargeable-batteries/1251266/</w:t>
         </w:r>
       </w:hyperlink>
+    </w:p>
+    <w:p>
+      <w:pPr>
+        <w:pStyle w:val="Listeavsnitt"/>
+        <w:rPr>
+          <w:lang w:val="en-US"/>
+        </w:rPr>
+      </w:pPr>
+    </w:p>
+    <w:p>
+      <w:pPr>
+        <w:pStyle w:val="Listeavsnitt"/>
+        <w:numPr>
+          <w:ilvl w:val="1"/>
+          <w:numId w:val="1"/>
+        </w:numPr>
+        <w:rPr>
+          <w:lang w:val="en-US"/>
+        </w:rPr>
+      </w:pPr>
+      <w:r>
+        <w:rPr>
+          <w:lang w:val="en-US"/>
+        </w:rPr>
+        <w:t xml:space="preserve">Optimal with 6 batteries, minimum requirement is 3 batteries. </w:t>
+      </w:r>
+      <w:bookmarkStart w:id="0" w:name="_GoBack"/>
+      <w:bookmarkEnd w:id="0"/>
     </w:p>
     <w:sectPr>
       <w:pgSz w:w="11906" w:h="16838"/>
@@ -130,7 +185,7 @@
         <w:rFonts w:ascii="Calibri" w:eastAsiaTheme="minorHAnsi" w:hAnsi="Calibri" w:cs="Calibri" w:hint="default"/>
       </w:rPr>
     </w:lvl>
-    <w:lvl w:ilvl="1" w:tplc="04140003" w:tentative="1">
+    <w:lvl w:ilvl="1" w:tplc="04140003">
       <w:start w:val="1"/>
       <w:numFmt w:val="bullet"/>
       <w:lvlText w:val="o"/>
@@ -717,6 +772,18 @@
       <w:u w:val="single"/>
     </w:rPr>
   </w:style>
+  <w:style w:type="character" w:styleId="Fulgthyperkobling">
+    <w:name w:val="FollowedHyperlink"/>
+    <w:basedOn w:val="Standardskriftforavsnitt"/>
+    <w:uiPriority w:val="99"/>
+    <w:semiHidden/>
+    <w:unhideWhenUsed/>
+    <w:rsid w:val="000A67B6"/>
+    <w:rPr>
+      <w:color w:val="954F72" w:themeColor="followedHyperlink"/>
+      <w:u w:val="single"/>
+    </w:rPr>
+  </w:style>
 </w:styles>
 </file>
 

</xml_diff>